<commit_message>
third upload to overwrite gitnotes
</commit_message>
<xml_diff>
--- a/gitnotes.docx
+++ b/gitnotes.docx
@@ -1189,6 +1189,26 @@
       <w:proofErr w:type="spellEnd"/>
       <w:proofErr w:type="gramEnd"/>
       <w:r>
+        <w:t xml:space="preserve"> add </w:t>
+      </w:r>
+      <w:proofErr w:type="spellStart"/>
+      <w:r>
+        <w:t>effsite.R</w:t>
+      </w:r>
+      <w:proofErr w:type="spellEnd"/>
+    </w:p>
+    <w:p>
+      <w:r>
+        <w:t xml:space="preserve">$ </w:t>
+      </w:r>
+      <w:proofErr w:type="spellStart"/>
+      <w:proofErr w:type="gramStart"/>
+      <w:r>
+        <w:t>git</w:t>
+      </w:r>
+      <w:proofErr w:type="spellEnd"/>
+      <w:proofErr w:type="gramEnd"/>
+      <w:r>
         <w:t xml:space="preserve"> status</w:t>
       </w:r>
     </w:p>
@@ -1431,7 +1451,6 @@
     <w:p/>
     <w:p>
       <w:r>
-        <w:lastRenderedPageBreak/>
         <w:t xml:space="preserve">$ </w:t>
       </w:r>
       <w:proofErr w:type="spellStart"/>
@@ -1727,21 +1746,6 @@
       <w:proofErr w:type="spellEnd"/>
       <w:r>
         <w:t xml:space="preserve"> origin</w:t>
-      </w:r>
-    </w:p>
-    <w:p>
-      <w:r>
-        <w:t xml:space="preserve">$ </w:t>
-      </w:r>
-      <w:proofErr w:type="spellStart"/>
-      <w:proofErr w:type="gramStart"/>
-      <w:r>
-        <w:t>git</w:t>
-      </w:r>
-      <w:proofErr w:type="spellEnd"/>
-      <w:proofErr w:type="gramEnd"/>
-      <w:r>
-        <w:t xml:space="preserve"> remote add origin master</w:t>
       </w:r>
     </w:p>
     <w:p>

</xml_diff>